<commit_message>
Update report/[CAP_Group18]Report 5 - System Implementation & Test.docx #LongDB
</commit_message>
<xml_diff>
--- a/wiki/report/[CAP_Group18]Report 5 - System Implementation & Test.docx
+++ b/wiki/report/[CAP_Group18]Report 5 - System Implementation & Test.docx
@@ -9,8 +9,6 @@
           <w:rFonts w:cs="Times New Roman"/>
         </w:rPr>
       </w:pPr>
-      <w:bookmarkStart w:id="0" w:name="_GoBack"/>
-      <w:bookmarkEnd w:id="0"/>
       <w:r>
         <w:rPr>
           <w:rFonts w:cs="Times New Roman"/>
@@ -1117,23 +1115,23 @@
           <w:szCs w:val="28"/>
         </w:rPr>
       </w:pPr>
-      <w:bookmarkStart w:id="1" w:name="_Toc374279600"/>
-      <w:bookmarkStart w:id="2" w:name="_Toc374280297"/>
-      <w:bookmarkStart w:id="3" w:name="_Toc374280481"/>
-      <w:bookmarkStart w:id="4" w:name="_Toc374280764"/>
-      <w:bookmarkStart w:id="5" w:name="_Toc374281072"/>
-      <w:bookmarkStart w:id="6" w:name="_Toc374334900"/>
-      <w:bookmarkStart w:id="7" w:name="_Toc374280298"/>
-      <w:bookmarkStart w:id="8" w:name="_Toc374280482"/>
-      <w:bookmarkStart w:id="9" w:name="_Toc374280765"/>
-      <w:bookmarkStart w:id="10" w:name="_Toc374281073"/>
-      <w:bookmarkStart w:id="11" w:name="_Toc374334901"/>
+      <w:bookmarkStart w:id="0" w:name="_Toc374279600"/>
+      <w:bookmarkStart w:id="1" w:name="_Toc374280297"/>
+      <w:bookmarkStart w:id="2" w:name="_Toc374280481"/>
+      <w:bookmarkStart w:id="3" w:name="_Toc374280764"/>
+      <w:bookmarkStart w:id="4" w:name="_Toc374281072"/>
+      <w:bookmarkStart w:id="5" w:name="_Toc374334900"/>
+      <w:bookmarkStart w:id="6" w:name="_Toc374280298"/>
+      <w:bookmarkStart w:id="7" w:name="_Toc374280482"/>
+      <w:bookmarkStart w:id="8" w:name="_Toc374280765"/>
+      <w:bookmarkStart w:id="9" w:name="_Toc374281073"/>
+      <w:bookmarkStart w:id="10" w:name="_Toc374334901"/>
+      <w:bookmarkEnd w:id="0"/>
       <w:bookmarkEnd w:id="1"/>
       <w:bookmarkEnd w:id="2"/>
       <w:bookmarkEnd w:id="3"/>
       <w:bookmarkEnd w:id="4"/>
       <w:bookmarkEnd w:id="5"/>
-      <w:bookmarkEnd w:id="6"/>
     </w:p>
     <w:p>
       <w:pPr>
@@ -1223,11 +1221,11 @@
       <w:r>
         <w:t>Introduction</w:t>
       </w:r>
+      <w:bookmarkEnd w:id="6"/>
       <w:bookmarkEnd w:id="7"/>
       <w:bookmarkEnd w:id="8"/>
       <w:bookmarkEnd w:id="9"/>
       <w:bookmarkEnd w:id="10"/>
-      <w:bookmarkEnd w:id="11"/>
     </w:p>
     <w:p>
       <w:pPr>
@@ -1251,18 +1249,18 @@
           <w:szCs w:val="26"/>
         </w:rPr>
       </w:pPr>
-      <w:bookmarkStart w:id="12" w:name="_Toc374279602"/>
-      <w:bookmarkStart w:id="13" w:name="_Toc374280299"/>
-      <w:bookmarkStart w:id="14" w:name="_Toc374280483"/>
-      <w:bookmarkStart w:id="15" w:name="_Toc374280766"/>
-      <w:bookmarkStart w:id="16" w:name="_Toc374281074"/>
-      <w:bookmarkStart w:id="17" w:name="_Toc374334902"/>
+      <w:bookmarkStart w:id="11" w:name="_Toc374279602"/>
+      <w:bookmarkStart w:id="12" w:name="_Toc374280299"/>
+      <w:bookmarkStart w:id="13" w:name="_Toc374280483"/>
+      <w:bookmarkStart w:id="14" w:name="_Toc374280766"/>
+      <w:bookmarkStart w:id="15" w:name="_Toc374281074"/>
+      <w:bookmarkStart w:id="16" w:name="_Toc374334902"/>
+      <w:bookmarkEnd w:id="11"/>
       <w:bookmarkEnd w:id="12"/>
       <w:bookmarkEnd w:id="13"/>
       <w:bookmarkEnd w:id="14"/>
       <w:bookmarkEnd w:id="15"/>
       <w:bookmarkEnd w:id="16"/>
-      <w:bookmarkEnd w:id="17"/>
     </w:p>
     <w:p>
       <w:pPr>
@@ -1286,18 +1284,18 @@
           <w:szCs w:val="26"/>
         </w:rPr>
       </w:pPr>
-      <w:bookmarkStart w:id="18" w:name="_Toc374279603"/>
-      <w:bookmarkStart w:id="19" w:name="_Toc374280300"/>
-      <w:bookmarkStart w:id="20" w:name="_Toc374280484"/>
-      <w:bookmarkStart w:id="21" w:name="_Toc374280767"/>
-      <w:bookmarkStart w:id="22" w:name="_Toc374281075"/>
-      <w:bookmarkStart w:id="23" w:name="_Toc374334903"/>
+      <w:bookmarkStart w:id="17" w:name="_Toc374279603"/>
+      <w:bookmarkStart w:id="18" w:name="_Toc374280300"/>
+      <w:bookmarkStart w:id="19" w:name="_Toc374280484"/>
+      <w:bookmarkStart w:id="20" w:name="_Toc374280767"/>
+      <w:bookmarkStart w:id="21" w:name="_Toc374281075"/>
+      <w:bookmarkStart w:id="22" w:name="_Toc374334903"/>
+      <w:bookmarkEnd w:id="17"/>
       <w:bookmarkEnd w:id="18"/>
       <w:bookmarkEnd w:id="19"/>
       <w:bookmarkEnd w:id="20"/>
       <w:bookmarkEnd w:id="21"/>
       <w:bookmarkEnd w:id="22"/>
-      <w:bookmarkEnd w:id="23"/>
     </w:p>
     <w:p>
       <w:pPr>
@@ -1321,18 +1319,18 @@
           <w:szCs w:val="26"/>
         </w:rPr>
       </w:pPr>
-      <w:bookmarkStart w:id="24" w:name="_Toc374279604"/>
-      <w:bookmarkStart w:id="25" w:name="_Toc374280301"/>
-      <w:bookmarkStart w:id="26" w:name="_Toc374280485"/>
-      <w:bookmarkStart w:id="27" w:name="_Toc374280768"/>
-      <w:bookmarkStart w:id="28" w:name="_Toc374281076"/>
-      <w:bookmarkStart w:id="29" w:name="_Toc374334904"/>
+      <w:bookmarkStart w:id="23" w:name="_Toc374279604"/>
+      <w:bookmarkStart w:id="24" w:name="_Toc374280301"/>
+      <w:bookmarkStart w:id="25" w:name="_Toc374280485"/>
+      <w:bookmarkStart w:id="26" w:name="_Toc374280768"/>
+      <w:bookmarkStart w:id="27" w:name="_Toc374281076"/>
+      <w:bookmarkStart w:id="28" w:name="_Toc374334904"/>
+      <w:bookmarkEnd w:id="23"/>
       <w:bookmarkEnd w:id="24"/>
       <w:bookmarkEnd w:id="25"/>
       <w:bookmarkEnd w:id="26"/>
       <w:bookmarkEnd w:id="27"/>
       <w:bookmarkEnd w:id="28"/>
-      <w:bookmarkEnd w:id="29"/>
     </w:p>
     <w:p>
       <w:pPr>
@@ -1356,18 +1354,18 @@
           <w:szCs w:val="26"/>
         </w:rPr>
       </w:pPr>
-      <w:bookmarkStart w:id="30" w:name="_Toc374279605"/>
-      <w:bookmarkStart w:id="31" w:name="_Toc374280302"/>
-      <w:bookmarkStart w:id="32" w:name="_Toc374280486"/>
-      <w:bookmarkStart w:id="33" w:name="_Toc374280769"/>
-      <w:bookmarkStart w:id="34" w:name="_Toc374281077"/>
-      <w:bookmarkStart w:id="35" w:name="_Toc374334905"/>
+      <w:bookmarkStart w:id="29" w:name="_Toc374279605"/>
+      <w:bookmarkStart w:id="30" w:name="_Toc374280302"/>
+      <w:bookmarkStart w:id="31" w:name="_Toc374280486"/>
+      <w:bookmarkStart w:id="32" w:name="_Toc374280769"/>
+      <w:bookmarkStart w:id="33" w:name="_Toc374281077"/>
+      <w:bookmarkStart w:id="34" w:name="_Toc374334905"/>
+      <w:bookmarkEnd w:id="29"/>
       <w:bookmarkEnd w:id="30"/>
       <w:bookmarkEnd w:id="31"/>
       <w:bookmarkEnd w:id="32"/>
       <w:bookmarkEnd w:id="33"/>
       <w:bookmarkEnd w:id="34"/>
-      <w:bookmarkEnd w:id="35"/>
     </w:p>
     <w:p>
       <w:pPr>
@@ -1391,18 +1389,18 @@
           <w:szCs w:val="26"/>
         </w:rPr>
       </w:pPr>
-      <w:bookmarkStart w:id="36" w:name="_Toc374279606"/>
-      <w:bookmarkStart w:id="37" w:name="_Toc374280303"/>
-      <w:bookmarkStart w:id="38" w:name="_Toc374280487"/>
-      <w:bookmarkStart w:id="39" w:name="_Toc374280770"/>
-      <w:bookmarkStart w:id="40" w:name="_Toc374281078"/>
-      <w:bookmarkStart w:id="41" w:name="_Toc374334906"/>
+      <w:bookmarkStart w:id="35" w:name="_Toc374279606"/>
+      <w:bookmarkStart w:id="36" w:name="_Toc374280303"/>
+      <w:bookmarkStart w:id="37" w:name="_Toc374280487"/>
+      <w:bookmarkStart w:id="38" w:name="_Toc374280770"/>
+      <w:bookmarkStart w:id="39" w:name="_Toc374281078"/>
+      <w:bookmarkStart w:id="40" w:name="_Toc374334906"/>
+      <w:bookmarkEnd w:id="35"/>
       <w:bookmarkEnd w:id="36"/>
       <w:bookmarkEnd w:id="37"/>
       <w:bookmarkEnd w:id="38"/>
       <w:bookmarkEnd w:id="39"/>
       <w:bookmarkEnd w:id="40"/>
-      <w:bookmarkEnd w:id="41"/>
     </w:p>
     <w:p>
       <w:pPr>
@@ -1426,18 +1424,18 @@
           <w:szCs w:val="26"/>
         </w:rPr>
       </w:pPr>
-      <w:bookmarkStart w:id="42" w:name="_Toc374279607"/>
-      <w:bookmarkStart w:id="43" w:name="_Toc374280304"/>
-      <w:bookmarkStart w:id="44" w:name="_Toc374280488"/>
-      <w:bookmarkStart w:id="45" w:name="_Toc374280771"/>
-      <w:bookmarkStart w:id="46" w:name="_Toc374281079"/>
-      <w:bookmarkStart w:id="47" w:name="_Toc374334907"/>
+      <w:bookmarkStart w:id="41" w:name="_Toc374279607"/>
+      <w:bookmarkStart w:id="42" w:name="_Toc374280304"/>
+      <w:bookmarkStart w:id="43" w:name="_Toc374280488"/>
+      <w:bookmarkStart w:id="44" w:name="_Toc374280771"/>
+      <w:bookmarkStart w:id="45" w:name="_Toc374281079"/>
+      <w:bookmarkStart w:id="46" w:name="_Toc374334907"/>
+      <w:bookmarkEnd w:id="41"/>
       <w:bookmarkEnd w:id="42"/>
       <w:bookmarkEnd w:id="43"/>
       <w:bookmarkEnd w:id="44"/>
       <w:bookmarkEnd w:id="45"/>
       <w:bookmarkEnd w:id="46"/>
-      <w:bookmarkEnd w:id="47"/>
     </w:p>
     <w:p>
       <w:pPr>
@@ -1448,19 +1446,19 @@
         </w:numPr>
         <w:ind w:left="360" w:hanging="90"/>
       </w:pPr>
-      <w:bookmarkStart w:id="48" w:name="_Toc374280305"/>
-      <w:bookmarkStart w:id="49" w:name="_Toc374280489"/>
-      <w:bookmarkStart w:id="50" w:name="_Toc374280772"/>
-      <w:bookmarkStart w:id="51" w:name="_Toc374281080"/>
-      <w:bookmarkStart w:id="52" w:name="_Toc374334908"/>
+      <w:bookmarkStart w:id="47" w:name="_Toc374280305"/>
+      <w:bookmarkStart w:id="48" w:name="_Toc374280489"/>
+      <w:bookmarkStart w:id="49" w:name="_Toc374280772"/>
+      <w:bookmarkStart w:id="50" w:name="_Toc374281080"/>
+      <w:bookmarkStart w:id="51" w:name="_Toc374334908"/>
       <w:r>
         <w:t>System Overview</w:t>
       </w:r>
+      <w:bookmarkEnd w:id="47"/>
       <w:bookmarkEnd w:id="48"/>
       <w:bookmarkEnd w:id="49"/>
       <w:bookmarkEnd w:id="50"/>
       <w:bookmarkEnd w:id="51"/>
-      <w:bookmarkEnd w:id="52"/>
     </w:p>
     <w:p>
       <w:r>
@@ -1498,19 +1496,19 @@
         </w:numPr>
         <w:ind w:left="360" w:hanging="90"/>
       </w:pPr>
-      <w:bookmarkStart w:id="53" w:name="_Toc374280306"/>
-      <w:bookmarkStart w:id="54" w:name="_Toc374280490"/>
-      <w:bookmarkStart w:id="55" w:name="_Toc374280773"/>
-      <w:bookmarkStart w:id="56" w:name="_Toc374281081"/>
-      <w:bookmarkStart w:id="57" w:name="_Toc374334909"/>
+      <w:bookmarkStart w:id="52" w:name="_Toc374280306"/>
+      <w:bookmarkStart w:id="53" w:name="_Toc374280490"/>
+      <w:bookmarkStart w:id="54" w:name="_Toc374280773"/>
+      <w:bookmarkStart w:id="55" w:name="_Toc374281081"/>
+      <w:bookmarkStart w:id="56" w:name="_Toc374334909"/>
       <w:r>
         <w:t>Test Approach</w:t>
       </w:r>
+      <w:bookmarkEnd w:id="52"/>
       <w:bookmarkEnd w:id="53"/>
       <w:bookmarkEnd w:id="54"/>
       <w:bookmarkEnd w:id="55"/>
       <w:bookmarkEnd w:id="56"/>
-      <w:bookmarkEnd w:id="57"/>
     </w:p>
     <w:p>
       <w:r>
@@ -1614,11 +1612,11 @@
         <w:pStyle w:val="Heading2"/>
         <w:ind w:left="360" w:hanging="180"/>
       </w:pPr>
-      <w:bookmarkStart w:id="58" w:name="_Toc374280307"/>
-      <w:bookmarkStart w:id="59" w:name="_Toc374280491"/>
-      <w:bookmarkStart w:id="60" w:name="_Toc374280774"/>
-      <w:bookmarkStart w:id="61" w:name="_Toc374281082"/>
-      <w:bookmarkStart w:id="62" w:name="_Toc374334910"/>
+      <w:bookmarkStart w:id="57" w:name="_Toc374280307"/>
+      <w:bookmarkStart w:id="58" w:name="_Toc374280491"/>
+      <w:bookmarkStart w:id="59" w:name="_Toc374280774"/>
+      <w:bookmarkStart w:id="60" w:name="_Toc374281082"/>
+      <w:bookmarkStart w:id="61" w:name="_Toc374334910"/>
       <w:r>
         <w:t>Screen shots</w:t>
       </w:r>
@@ -1631,11 +1629,11 @@
       <w:r>
         <w:t>Test Plan</w:t>
       </w:r>
+      <w:bookmarkEnd w:id="57"/>
       <w:bookmarkEnd w:id="58"/>
       <w:bookmarkEnd w:id="59"/>
       <w:bookmarkEnd w:id="60"/>
       <w:bookmarkEnd w:id="61"/>
-      <w:bookmarkEnd w:id="62"/>
     </w:p>
     <w:p>
       <w:pPr>
@@ -1659,18 +1657,18 @@
           <w:szCs w:val="26"/>
         </w:rPr>
       </w:pPr>
-      <w:bookmarkStart w:id="63" w:name="_Toc374279611"/>
-      <w:bookmarkStart w:id="64" w:name="_Toc374280308"/>
-      <w:bookmarkStart w:id="65" w:name="_Toc374280492"/>
-      <w:bookmarkStart w:id="66" w:name="_Toc374280775"/>
-      <w:bookmarkStart w:id="67" w:name="_Toc374281083"/>
-      <w:bookmarkStart w:id="68" w:name="_Toc374334911"/>
+      <w:bookmarkStart w:id="62" w:name="_Toc374279611"/>
+      <w:bookmarkStart w:id="63" w:name="_Toc374280308"/>
+      <w:bookmarkStart w:id="64" w:name="_Toc374280492"/>
+      <w:bookmarkStart w:id="65" w:name="_Toc374280775"/>
+      <w:bookmarkStart w:id="66" w:name="_Toc374281083"/>
+      <w:bookmarkStart w:id="67" w:name="_Toc374334911"/>
+      <w:bookmarkEnd w:id="62"/>
       <w:bookmarkEnd w:id="63"/>
       <w:bookmarkEnd w:id="64"/>
       <w:bookmarkEnd w:id="65"/>
       <w:bookmarkEnd w:id="66"/>
       <w:bookmarkEnd w:id="67"/>
-      <w:bookmarkEnd w:id="68"/>
     </w:p>
     <w:p>
       <w:pPr>
@@ -1681,19 +1679,19 @@
         </w:numPr>
         <w:ind w:left="774"/>
       </w:pPr>
-      <w:bookmarkStart w:id="69" w:name="_Toc374280309"/>
-      <w:bookmarkStart w:id="70" w:name="_Toc374280493"/>
-      <w:bookmarkStart w:id="71" w:name="_Toc374280776"/>
-      <w:bookmarkStart w:id="72" w:name="_Toc374281084"/>
-      <w:bookmarkStart w:id="73" w:name="_Toc374334912"/>
+      <w:bookmarkStart w:id="68" w:name="_Toc374280309"/>
+      <w:bookmarkStart w:id="69" w:name="_Toc374280493"/>
+      <w:bookmarkStart w:id="70" w:name="_Toc374280776"/>
+      <w:bookmarkStart w:id="71" w:name="_Toc374281084"/>
+      <w:bookmarkStart w:id="72" w:name="_Toc374334912"/>
       <w:r>
         <w:t>Features to be tested</w:t>
       </w:r>
+      <w:bookmarkEnd w:id="68"/>
       <w:bookmarkEnd w:id="69"/>
       <w:bookmarkEnd w:id="70"/>
       <w:bookmarkEnd w:id="71"/>
       <w:bookmarkEnd w:id="72"/>
-      <w:bookmarkEnd w:id="73"/>
     </w:p>
     <w:p>
       <w:r>
@@ -2638,19 +2636,19 @@
         </w:numPr>
         <w:ind w:left="774"/>
       </w:pPr>
-      <w:bookmarkStart w:id="74" w:name="_Toc374280310"/>
-      <w:bookmarkStart w:id="75" w:name="_Toc374280494"/>
-      <w:bookmarkStart w:id="76" w:name="_Toc374280777"/>
-      <w:bookmarkStart w:id="77" w:name="_Toc374281085"/>
-      <w:bookmarkStart w:id="78" w:name="_Toc374334913"/>
+      <w:bookmarkStart w:id="73" w:name="_Toc374280310"/>
+      <w:bookmarkStart w:id="74" w:name="_Toc374280494"/>
+      <w:bookmarkStart w:id="75" w:name="_Toc374280777"/>
+      <w:bookmarkStart w:id="76" w:name="_Toc374281085"/>
+      <w:bookmarkStart w:id="77" w:name="_Toc374334913"/>
       <w:r>
         <w:t>Features not to be tested</w:t>
       </w:r>
+      <w:bookmarkEnd w:id="73"/>
       <w:bookmarkEnd w:id="74"/>
       <w:bookmarkEnd w:id="75"/>
       <w:bookmarkEnd w:id="76"/>
       <w:bookmarkEnd w:id="77"/>
-      <w:bookmarkEnd w:id="78"/>
     </w:p>
     <w:p>
       <w:r>
@@ -2723,23 +2721,22 @@
         <w:pStyle w:val="Heading2"/>
         <w:ind w:left="180" w:hanging="90"/>
       </w:pPr>
-      <w:bookmarkStart w:id="79" w:name="_Toc374280311"/>
-      <w:bookmarkStart w:id="80" w:name="_Toc374280495"/>
-      <w:bookmarkStart w:id="81" w:name="_Toc374280778"/>
-      <w:bookmarkStart w:id="82" w:name="_Toc374281086"/>
-      <w:bookmarkStart w:id="83" w:name="_Toc374334914"/>
+      <w:bookmarkStart w:id="78" w:name="_Toc374280311"/>
+      <w:bookmarkStart w:id="79" w:name="_Toc374280495"/>
+      <w:bookmarkStart w:id="80" w:name="_Toc374280778"/>
+      <w:bookmarkStart w:id="81" w:name="_Toc374281086"/>
+      <w:bookmarkStart w:id="82" w:name="_Toc374334914"/>
+      <w:bookmarkStart w:id="83" w:name="_GoBack"/>
+      <w:bookmarkEnd w:id="83"/>
       <w:r>
         <w:lastRenderedPageBreak/>
-        <w:t xml:space="preserve">System </w:t>
-      </w:r>
-      <w:r>
         <w:t>Test Cases</w:t>
       </w:r>
+      <w:bookmarkEnd w:id="78"/>
       <w:bookmarkEnd w:id="79"/>
       <w:bookmarkEnd w:id="80"/>
       <w:bookmarkEnd w:id="81"/>
       <w:bookmarkEnd w:id="82"/>
-      <w:bookmarkEnd w:id="83"/>
     </w:p>
     <w:p>
       <w:pPr>
@@ -25045,7 +25042,7 @@
           <w:rPr>
             <w:noProof/>
           </w:rPr>
-          <w:t>1</w:t>
+          <w:t>5</w:t>
         </w:r>
         <w:r>
           <w:rPr>
@@ -32129,56 +32126,56 @@
     </dgm:pt>
   </dgm:ptLst>
   <dgm:cxnLst>
-    <dgm:cxn modelId="{04D6C98E-CB2D-4DDA-BEE3-A96B4A403244}" type="presOf" srcId="{C7BF270F-E91D-4533-A14D-E99CA8510908}" destId="{D5CA7795-0AD3-43E7-9FD6-F68CC8D36251}" srcOrd="0" destOrd="2" presId="urn:microsoft.com/office/officeart/2005/8/layout/chevron2"/>
-    <dgm:cxn modelId="{8C387DBA-3FC0-435E-8A2A-44F770FBCFAB}" type="presOf" srcId="{902EFA7D-29FB-4740-98C6-060414AF9455}" destId="{A2FA6F87-BDF8-4996-BF42-E24FB7815E10}" srcOrd="0" destOrd="1" presId="urn:microsoft.com/office/officeart/2005/8/layout/chevron2"/>
-    <dgm:cxn modelId="{9963CC1C-AB44-4BE6-8748-D182D24C0C15}" type="presOf" srcId="{7B199E0B-C9E6-40F9-B9D7-7AB97B682263}" destId="{9438BBEC-C9B9-41FA-A497-A514673C7924}" srcOrd="0" destOrd="0" presId="urn:microsoft.com/office/officeart/2005/8/layout/chevron2"/>
+    <dgm:cxn modelId="{5B915FD8-53A7-447E-AF61-14AD46244E00}" type="presOf" srcId="{2740A020-A29F-4EAA-9BA4-A1DE1AA2D114}" destId="{7F52319C-FE23-4B7D-9654-F1FB55C929E0}" srcOrd="0" destOrd="0" presId="urn:microsoft.com/office/officeart/2005/8/layout/chevron2"/>
     <dgm:cxn modelId="{2CD2EF2B-CD88-4A7E-AEEF-66C88A5856DD}" srcId="{FD8FCDEF-316D-4FBE-BB7B-685B911312F1}" destId="{C7BF270F-E91D-4533-A14D-E99CA8510908}" srcOrd="2" destOrd="0" parTransId="{57C3BB9B-5BEA-404C-A0D1-1569CF6BC48C}" sibTransId="{2D1187DF-8EBC-4C50-9C95-134B320FFA17}"/>
     <dgm:cxn modelId="{BC67CD07-293D-47D9-9737-A9A572BDDE24}" srcId="{FD8FCDEF-316D-4FBE-BB7B-685B911312F1}" destId="{3E95DEF0-EB5C-47B6-8904-11A308783599}" srcOrd="1" destOrd="0" parTransId="{86BE498B-7063-46DF-9DEF-9D82ACC47F0A}" sibTransId="{172CE4DC-8178-4246-BFCB-6ADDFE6DB8B7}"/>
+    <dgm:cxn modelId="{E8D8FADE-9914-4E50-90CD-44B785C5575A}" type="presOf" srcId="{546219D2-1246-42C1-B7F2-AC6898041185}" destId="{01881917-DDEB-4355-BBEE-7CFB379CD02B}" srcOrd="0" destOrd="0" presId="urn:microsoft.com/office/officeart/2005/8/layout/chevron2"/>
     <dgm:cxn modelId="{C4A25B9E-02D6-4A30-AF4D-D1780EE0E630}" srcId="{7B199E0B-C9E6-40F9-B9D7-7AB97B682263}" destId="{0432BFD6-D8E2-4416-B14B-0BE698951715}" srcOrd="0" destOrd="0" parTransId="{AC24A029-E6BE-48D3-BE31-B300471C3635}" sibTransId="{87ADBA99-5EB8-418F-9E6B-0CC1326D47FF}"/>
-    <dgm:cxn modelId="{42E404ED-DCCE-4726-8DC5-B3BE4668DFB7}" type="presOf" srcId="{78498FB3-2C67-41FD-B58F-93EA3B3C8E9A}" destId="{A2FA6F87-BDF8-4996-BF42-E24FB7815E10}" srcOrd="0" destOrd="0" presId="urn:microsoft.com/office/officeart/2005/8/layout/chevron2"/>
+    <dgm:cxn modelId="{EEBF4591-27C2-479D-9E9D-02D4969230D3}" type="presOf" srcId="{FD8FCDEF-316D-4FBE-BB7B-685B911312F1}" destId="{28929009-FC27-428F-BEE8-E645B83DD969}" srcOrd="0" destOrd="0" presId="urn:microsoft.com/office/officeart/2005/8/layout/chevron2"/>
     <dgm:cxn modelId="{F0B3EBAD-340E-4E01-9645-19A01E35BDD1}" srcId="{546219D2-1246-42C1-B7F2-AC6898041185}" destId="{E1C32999-5A1C-4669-841C-263D35048653}" srcOrd="0" destOrd="0" parTransId="{40C7B567-500E-4C3C-8148-5A00D388371A}" sibTransId="{65AF0B6D-4A1F-4737-8FE0-75CCC9216E17}"/>
+    <dgm:cxn modelId="{1FD5170A-FD59-49BF-AE4A-2A634188BB43}" type="presOf" srcId="{733DA382-6C7E-4DA5-B949-9AA77211A423}" destId="{7F16C50F-CBE9-4D0F-A267-8EB8B78A5881}" srcOrd="0" destOrd="0" presId="urn:microsoft.com/office/officeart/2005/8/layout/chevron2"/>
+    <dgm:cxn modelId="{90AEAFF4-3926-4218-92C6-888CB8A08149}" type="presOf" srcId="{902EFA7D-29FB-4740-98C6-060414AF9455}" destId="{A2FA6F87-BDF8-4996-BF42-E24FB7815E10}" srcOrd="0" destOrd="1" presId="urn:microsoft.com/office/officeart/2005/8/layout/chevron2"/>
     <dgm:cxn modelId="{42D024D0-ED51-4FAE-AA54-EFA9C6A9B33E}" srcId="{546219D2-1246-42C1-B7F2-AC6898041185}" destId="{733DA382-6C7E-4DA5-B949-9AA77211A423}" srcOrd="4" destOrd="0" parTransId="{0E659C04-F730-4F9F-B29E-D69E1DBB6B24}" sibTransId="{E8D9B332-4543-4F28-985F-4E567E5BE3ED}"/>
+    <dgm:cxn modelId="{292EA859-A3F1-47C7-ABC3-86D14D2989F1}" type="presOf" srcId="{7B199E0B-C9E6-40F9-B9D7-7AB97B682263}" destId="{9438BBEC-C9B9-41FA-A497-A514673C7924}" srcOrd="0" destOrd="0" presId="urn:microsoft.com/office/officeart/2005/8/layout/chevron2"/>
     <dgm:cxn modelId="{60C2AE66-44A3-4DA6-A3B4-8B67DB791E1E}" srcId="{546219D2-1246-42C1-B7F2-AC6898041185}" destId="{C1B7A762-F9FD-42EE-B167-0F12C53755AC}" srcOrd="3" destOrd="0" parTransId="{A65B8D20-9DDE-4127-9FBC-CCF87A7E2325}" sibTransId="{8B54DE1D-F0DA-4386-97E8-FDF57F0814F9}"/>
-    <dgm:cxn modelId="{405AE036-145C-45D2-9B89-85CF055452A9}" type="presOf" srcId="{E1C32999-5A1C-4669-841C-263D35048653}" destId="{7B18D015-5B42-4BED-9851-F0014C99B3E1}" srcOrd="0" destOrd="0" presId="urn:microsoft.com/office/officeart/2005/8/layout/chevron2"/>
+    <dgm:cxn modelId="{F47EED5A-1D06-4090-9A47-DAB9918C0D28}" type="presOf" srcId="{C67CB558-4D10-405B-928C-5C7F91FA7424}" destId="{D5CA7795-0AD3-43E7-9FD6-F68CC8D36251}" srcOrd="0" destOrd="0" presId="urn:microsoft.com/office/officeart/2005/8/layout/chevron2"/>
+    <dgm:cxn modelId="{8EE44CC8-324F-4424-A5B2-BC2E4B26F350}" type="presOf" srcId="{78498FB3-2C67-41FD-B58F-93EA3B3C8E9A}" destId="{A2FA6F87-BDF8-4996-BF42-E24FB7815E10}" srcOrd="0" destOrd="0" presId="urn:microsoft.com/office/officeart/2005/8/layout/chevron2"/>
+    <dgm:cxn modelId="{776FDAB6-1E28-4498-BAD2-FA04EE656AEB}" type="presOf" srcId="{3E95DEF0-EB5C-47B6-8904-11A308783599}" destId="{D5CA7795-0AD3-43E7-9FD6-F68CC8D36251}" srcOrd="0" destOrd="1" presId="urn:microsoft.com/office/officeart/2005/8/layout/chevron2"/>
     <dgm:cxn modelId="{DBB4F2AE-C759-4F52-A7AE-7CE188F98DD1}" srcId="{FD8FCDEF-316D-4FBE-BB7B-685B911312F1}" destId="{C67CB558-4D10-405B-928C-5C7F91FA7424}" srcOrd="0" destOrd="0" parTransId="{C73C69C1-6866-48CA-A77C-B0B6075A5935}" sibTransId="{FB7F8830-DEE3-43B3-899D-941C18B0C013}"/>
-    <dgm:cxn modelId="{968A451C-A558-4CCF-BB90-AC8F28474542}" type="presOf" srcId="{63E87C04-9DE7-49B6-AD40-44E68834A19E}" destId="{7F52319C-FE23-4B7D-9654-F1FB55C929E0}" srcOrd="0" destOrd="1" presId="urn:microsoft.com/office/officeart/2005/8/layout/chevron2"/>
-    <dgm:cxn modelId="{38BC1552-35E3-4469-8B00-D4025B7C92B0}" type="presOf" srcId="{C67CB558-4D10-405B-928C-5C7F91FA7424}" destId="{D5CA7795-0AD3-43E7-9FD6-F68CC8D36251}" srcOrd="0" destOrd="0" presId="urn:microsoft.com/office/officeart/2005/8/layout/chevron2"/>
-    <dgm:cxn modelId="{6F176E5D-1F46-4B94-8154-EC018E19C6C5}" type="presOf" srcId="{FD8FCDEF-316D-4FBE-BB7B-685B911312F1}" destId="{28929009-FC27-428F-BEE8-E645B83DD969}" srcOrd="0" destOrd="0" presId="urn:microsoft.com/office/officeart/2005/8/layout/chevron2"/>
     <dgm:cxn modelId="{C7540492-7A01-4D6B-BF2F-9E5D4E63B6BA}" srcId="{C1B7A762-F9FD-42EE-B167-0F12C53755AC}" destId="{902EFA7D-29FB-4740-98C6-060414AF9455}" srcOrd="1" destOrd="0" parTransId="{DC575281-073A-461A-8187-1CE3F11F3357}" sibTransId="{EBDA6317-B236-48BA-ABB9-9C66BBC07800}"/>
+    <dgm:cxn modelId="{D0C2F479-1579-48B0-B308-5B1671054B6E}" type="presOf" srcId="{63E87C04-9DE7-49B6-AD40-44E68834A19E}" destId="{7F52319C-FE23-4B7D-9654-F1FB55C929E0}" srcOrd="0" destOrd="1" presId="urn:microsoft.com/office/officeart/2005/8/layout/chevron2"/>
     <dgm:cxn modelId="{90319269-4906-4B2F-A41C-7272C0632B6A}" srcId="{7B199E0B-C9E6-40F9-B9D7-7AB97B682263}" destId="{2CC64313-9631-48AB-AB8A-C602354E52DE}" srcOrd="1" destOrd="0" parTransId="{AB43838F-77DE-479B-B1F2-CEFB23EB883A}" sibTransId="{B9C9BBF8-5C84-421C-B5A0-82C0DBD60C97}"/>
+    <dgm:cxn modelId="{87181838-27EC-4DD8-A170-0DEADFE62359}" type="presOf" srcId="{C7BF270F-E91D-4533-A14D-E99CA8510908}" destId="{D5CA7795-0AD3-43E7-9FD6-F68CC8D36251}" srcOrd="0" destOrd="2" presId="urn:microsoft.com/office/officeart/2005/8/layout/chevron2"/>
     <dgm:cxn modelId="{DBE71C4A-7FF1-4C65-B0B9-F67FF28719CB}" srcId="{546219D2-1246-42C1-B7F2-AC6898041185}" destId="{7B199E0B-C9E6-40F9-B9D7-7AB97B682263}" srcOrd="2" destOrd="0" parTransId="{92D9AD9D-C897-4009-B4EA-4709EFE08350}" sibTransId="{942AF090-1145-47FA-B067-8ACD3F84597B}"/>
     <dgm:cxn modelId="{5186D583-AFC4-4CC5-B449-635FAEC116B7}" srcId="{E1C32999-5A1C-4669-841C-263D35048653}" destId="{2740A020-A29F-4EAA-9BA4-A1DE1AA2D114}" srcOrd="0" destOrd="0" parTransId="{1442212A-C989-46DD-A185-090E9DFE1857}" sibTransId="{E50B0B9A-49F5-427C-911F-5FB3C026CE43}"/>
     <dgm:cxn modelId="{164FFB1B-9782-49EF-A291-8FC8867B6A46}" srcId="{C1B7A762-F9FD-42EE-B167-0F12C53755AC}" destId="{78498FB3-2C67-41FD-B58F-93EA3B3C8E9A}" srcOrd="0" destOrd="0" parTransId="{9C1D23B2-814C-4FA9-B328-B0119F4F932F}" sibTransId="{F5764ED9-CEB3-4CBC-ABF6-12AA14BA6E27}"/>
-    <dgm:cxn modelId="{4CA4A080-8C5C-4926-8540-F616F935F1B8}" type="presOf" srcId="{0432BFD6-D8E2-4416-B14B-0BE698951715}" destId="{F057068B-56CF-4E16-9A1D-DA965F31F103}" srcOrd="0" destOrd="0" presId="urn:microsoft.com/office/officeart/2005/8/layout/chevron2"/>
+    <dgm:cxn modelId="{89370B80-D87E-4075-A424-377CE7584C7D}" type="presOf" srcId="{C1B7A762-F9FD-42EE-B167-0F12C53755AC}" destId="{574791B2-2DC3-41E3-9137-6D2F3F33E8BE}" srcOrd="0" destOrd="0" presId="urn:microsoft.com/office/officeart/2005/8/layout/chevron2"/>
     <dgm:cxn modelId="{1CE563E4-2137-449A-ACF4-C6A15FCD3951}" srcId="{E1C32999-5A1C-4669-841C-263D35048653}" destId="{63E87C04-9DE7-49B6-AD40-44E68834A19E}" srcOrd="1" destOrd="0" parTransId="{898D7C94-4303-4FF4-92E3-79CEF0A81A19}" sibTransId="{0D384B74-CD37-444D-8C85-9E85A04295EF}"/>
-    <dgm:cxn modelId="{FB16940C-7D21-4688-BA4E-AC34D0102CFB}" type="presOf" srcId="{2CC64313-9631-48AB-AB8A-C602354E52DE}" destId="{F057068B-56CF-4E16-9A1D-DA965F31F103}" srcOrd="0" destOrd="1" presId="urn:microsoft.com/office/officeart/2005/8/layout/chevron2"/>
+    <dgm:cxn modelId="{3953130E-70AD-4698-92D9-D132890D2CF0}" type="presOf" srcId="{2CC64313-9631-48AB-AB8A-C602354E52DE}" destId="{F057068B-56CF-4E16-9A1D-DA965F31F103}" srcOrd="0" destOrd="1" presId="urn:microsoft.com/office/officeart/2005/8/layout/chevron2"/>
+    <dgm:cxn modelId="{71F8844A-615F-44FA-8BD7-15AA6E751D30}" type="presOf" srcId="{E1C32999-5A1C-4669-841C-263D35048653}" destId="{7B18D015-5B42-4BED-9851-F0014C99B3E1}" srcOrd="0" destOrd="0" presId="urn:microsoft.com/office/officeart/2005/8/layout/chevron2"/>
     <dgm:cxn modelId="{F58199B7-CB3F-4D62-A726-0ED32B18BFB2}" srcId="{733DA382-6C7E-4DA5-B949-9AA77211A423}" destId="{1D9A6E3B-5270-47BE-A29D-C1BCBB967CA1}" srcOrd="0" destOrd="0" parTransId="{EBFA0E6C-A6AA-44D8-9238-33B96C1057F0}" sibTransId="{CF170668-215B-4A90-86B5-7FC7D2940961}"/>
-    <dgm:cxn modelId="{B39CDF44-2251-4D1F-96FA-2B31C477AA5D}" type="presOf" srcId="{733DA382-6C7E-4DA5-B949-9AA77211A423}" destId="{7F16C50F-CBE9-4D0F-A267-8EB8B78A5881}" srcOrd="0" destOrd="0" presId="urn:microsoft.com/office/officeart/2005/8/layout/chevron2"/>
     <dgm:cxn modelId="{9CEB4531-360C-4E39-BD67-668B9888FFBA}" srcId="{546219D2-1246-42C1-B7F2-AC6898041185}" destId="{FD8FCDEF-316D-4FBE-BB7B-685B911312F1}" srcOrd="1" destOrd="0" parTransId="{487BAB85-4B86-4C54-BE15-6EFF11B78AC6}" sibTransId="{B2E5A14C-9AD3-44A9-BE1C-84960152C5EE}"/>
-    <dgm:cxn modelId="{333F6827-0548-4587-9287-A17AC13CD6DF}" type="presOf" srcId="{C1B7A762-F9FD-42EE-B167-0F12C53755AC}" destId="{574791B2-2DC3-41E3-9137-6D2F3F33E8BE}" srcOrd="0" destOrd="0" presId="urn:microsoft.com/office/officeart/2005/8/layout/chevron2"/>
-    <dgm:cxn modelId="{4DE25EB2-D639-4796-A92F-E44F6BA4BD35}" type="presOf" srcId="{1D9A6E3B-5270-47BE-A29D-C1BCBB967CA1}" destId="{0EF4ED79-C3FF-4806-B4AB-492F7FAA50DD}" srcOrd="0" destOrd="0" presId="urn:microsoft.com/office/officeart/2005/8/layout/chevron2"/>
-    <dgm:cxn modelId="{607B359B-8B98-4AB4-B86F-3CC18A972848}" type="presOf" srcId="{546219D2-1246-42C1-B7F2-AC6898041185}" destId="{01881917-DDEB-4355-BBEE-7CFB379CD02B}" srcOrd="0" destOrd="0" presId="urn:microsoft.com/office/officeart/2005/8/layout/chevron2"/>
-    <dgm:cxn modelId="{EC09411C-3C86-45A8-940B-412041F1B06C}" type="presOf" srcId="{3E95DEF0-EB5C-47B6-8904-11A308783599}" destId="{D5CA7795-0AD3-43E7-9FD6-F68CC8D36251}" srcOrd="0" destOrd="1" presId="urn:microsoft.com/office/officeart/2005/8/layout/chevron2"/>
-    <dgm:cxn modelId="{5FEE38AB-35B9-40D3-B3AE-DACB1CE773A9}" type="presOf" srcId="{2740A020-A29F-4EAA-9BA4-A1DE1AA2D114}" destId="{7F52319C-FE23-4B7D-9654-F1FB55C929E0}" srcOrd="0" destOrd="0" presId="urn:microsoft.com/office/officeart/2005/8/layout/chevron2"/>
-    <dgm:cxn modelId="{D57E0FF7-C810-41C2-8613-2120B7B4E3DE}" type="presParOf" srcId="{01881917-DDEB-4355-BBEE-7CFB379CD02B}" destId="{0363FFA2-E78D-41A0-8EF9-7B849E85534B}" srcOrd="0" destOrd="0" presId="urn:microsoft.com/office/officeart/2005/8/layout/chevron2"/>
-    <dgm:cxn modelId="{C4EF42EF-43EC-4B8D-8108-3AF6A41F22DA}" type="presParOf" srcId="{0363FFA2-E78D-41A0-8EF9-7B849E85534B}" destId="{7B18D015-5B42-4BED-9851-F0014C99B3E1}" srcOrd="0" destOrd="0" presId="urn:microsoft.com/office/officeart/2005/8/layout/chevron2"/>
-    <dgm:cxn modelId="{D5093495-58F0-43B8-9BBF-362068BCB1D1}" type="presParOf" srcId="{0363FFA2-E78D-41A0-8EF9-7B849E85534B}" destId="{7F52319C-FE23-4B7D-9654-F1FB55C929E0}" srcOrd="1" destOrd="0" presId="urn:microsoft.com/office/officeart/2005/8/layout/chevron2"/>
-    <dgm:cxn modelId="{79339E4F-409F-4D2F-82FD-D59BA3442580}" type="presParOf" srcId="{01881917-DDEB-4355-BBEE-7CFB379CD02B}" destId="{E7C360D6-AC91-40ED-9ABD-A5509384BDB9}" srcOrd="1" destOrd="0" presId="urn:microsoft.com/office/officeart/2005/8/layout/chevron2"/>
-    <dgm:cxn modelId="{E65F7349-705C-4746-A3EE-4E71AA404595}" type="presParOf" srcId="{01881917-DDEB-4355-BBEE-7CFB379CD02B}" destId="{DA277C83-DB3E-4E23-92C5-84D2C9E70728}" srcOrd="2" destOrd="0" presId="urn:microsoft.com/office/officeart/2005/8/layout/chevron2"/>
-    <dgm:cxn modelId="{B9231DEB-46B4-4966-B20E-4FEE3AD5D610}" type="presParOf" srcId="{DA277C83-DB3E-4E23-92C5-84D2C9E70728}" destId="{28929009-FC27-428F-BEE8-E645B83DD969}" srcOrd="0" destOrd="0" presId="urn:microsoft.com/office/officeart/2005/8/layout/chevron2"/>
-    <dgm:cxn modelId="{5063B4C3-81FD-49AA-88AD-532DDEB47897}" type="presParOf" srcId="{DA277C83-DB3E-4E23-92C5-84D2C9E70728}" destId="{D5CA7795-0AD3-43E7-9FD6-F68CC8D36251}" srcOrd="1" destOrd="0" presId="urn:microsoft.com/office/officeart/2005/8/layout/chevron2"/>
-    <dgm:cxn modelId="{64DA8AE7-BCA6-43E4-8B7A-6CCC9D67F8AF}" type="presParOf" srcId="{01881917-DDEB-4355-BBEE-7CFB379CD02B}" destId="{6458CC1F-AE19-4D6B-B716-55A4213B53CE}" srcOrd="3" destOrd="0" presId="urn:microsoft.com/office/officeart/2005/8/layout/chevron2"/>
-    <dgm:cxn modelId="{8722E085-7925-48C8-8113-DE3F52B3497E}" type="presParOf" srcId="{01881917-DDEB-4355-BBEE-7CFB379CD02B}" destId="{A3A9F22E-98D8-4D8A-B314-2AD616CE4FA8}" srcOrd="4" destOrd="0" presId="urn:microsoft.com/office/officeart/2005/8/layout/chevron2"/>
-    <dgm:cxn modelId="{29F456D5-B281-4887-AA75-C28A8EAE8209}" type="presParOf" srcId="{A3A9F22E-98D8-4D8A-B314-2AD616CE4FA8}" destId="{9438BBEC-C9B9-41FA-A497-A514673C7924}" srcOrd="0" destOrd="0" presId="urn:microsoft.com/office/officeart/2005/8/layout/chevron2"/>
-    <dgm:cxn modelId="{E43E1445-028B-4BB8-849A-AC4BDE7D055D}" type="presParOf" srcId="{A3A9F22E-98D8-4D8A-B314-2AD616CE4FA8}" destId="{F057068B-56CF-4E16-9A1D-DA965F31F103}" srcOrd="1" destOrd="0" presId="urn:microsoft.com/office/officeart/2005/8/layout/chevron2"/>
-    <dgm:cxn modelId="{2D70761D-500B-4CEE-8C59-60D41681EBBC}" type="presParOf" srcId="{01881917-DDEB-4355-BBEE-7CFB379CD02B}" destId="{73868669-E39B-4892-86B9-2039D514BC79}" srcOrd="5" destOrd="0" presId="urn:microsoft.com/office/officeart/2005/8/layout/chevron2"/>
-    <dgm:cxn modelId="{615592FB-A884-484D-90AB-E3FD8EF1DE13}" type="presParOf" srcId="{01881917-DDEB-4355-BBEE-7CFB379CD02B}" destId="{5B48E2BF-F364-4608-8861-A6DE14BF16DA}" srcOrd="6" destOrd="0" presId="urn:microsoft.com/office/officeart/2005/8/layout/chevron2"/>
-    <dgm:cxn modelId="{6432D328-CBEF-4571-A1AA-3152B92740DB}" type="presParOf" srcId="{5B48E2BF-F364-4608-8861-A6DE14BF16DA}" destId="{574791B2-2DC3-41E3-9137-6D2F3F33E8BE}" srcOrd="0" destOrd="0" presId="urn:microsoft.com/office/officeart/2005/8/layout/chevron2"/>
-    <dgm:cxn modelId="{47B26400-0E3A-4AEB-B2A8-45B190439DFE}" type="presParOf" srcId="{5B48E2BF-F364-4608-8861-A6DE14BF16DA}" destId="{A2FA6F87-BDF8-4996-BF42-E24FB7815E10}" srcOrd="1" destOrd="0" presId="urn:microsoft.com/office/officeart/2005/8/layout/chevron2"/>
-    <dgm:cxn modelId="{6FA3D532-623C-45FE-B688-5BB833A7E049}" type="presParOf" srcId="{01881917-DDEB-4355-BBEE-7CFB379CD02B}" destId="{C7B3E9DA-51F1-4CCD-8777-B6B143D612A7}" srcOrd="7" destOrd="0" presId="urn:microsoft.com/office/officeart/2005/8/layout/chevron2"/>
-    <dgm:cxn modelId="{B58A9B88-100B-49C1-9190-DC84C68790B9}" type="presParOf" srcId="{01881917-DDEB-4355-BBEE-7CFB379CD02B}" destId="{47FB608D-2EDB-40D3-B1D9-F7501752EA9D}" srcOrd="8" destOrd="0" presId="urn:microsoft.com/office/officeart/2005/8/layout/chevron2"/>
-    <dgm:cxn modelId="{E6DDD629-60FD-4848-96BF-FBFAC89EB728}" type="presParOf" srcId="{47FB608D-2EDB-40D3-B1D9-F7501752EA9D}" destId="{7F16C50F-CBE9-4D0F-A267-8EB8B78A5881}" srcOrd="0" destOrd="0" presId="urn:microsoft.com/office/officeart/2005/8/layout/chevron2"/>
-    <dgm:cxn modelId="{67AC90B9-1623-4AF5-B979-51A3682AE455}" type="presParOf" srcId="{47FB608D-2EDB-40D3-B1D9-F7501752EA9D}" destId="{0EF4ED79-C3FF-4806-B4AB-492F7FAA50DD}" srcOrd="1" destOrd="0" presId="urn:microsoft.com/office/officeart/2005/8/layout/chevron2"/>
+    <dgm:cxn modelId="{7B37D050-5705-4C68-B406-2C6019044AE2}" type="presOf" srcId="{0432BFD6-D8E2-4416-B14B-0BE698951715}" destId="{F057068B-56CF-4E16-9A1D-DA965F31F103}" srcOrd="0" destOrd="0" presId="urn:microsoft.com/office/officeart/2005/8/layout/chevron2"/>
+    <dgm:cxn modelId="{B89A90D1-6EDC-4F45-9BD8-AC71E111194B}" type="presOf" srcId="{1D9A6E3B-5270-47BE-A29D-C1BCBB967CA1}" destId="{0EF4ED79-C3FF-4806-B4AB-492F7FAA50DD}" srcOrd="0" destOrd="0" presId="urn:microsoft.com/office/officeart/2005/8/layout/chevron2"/>
+    <dgm:cxn modelId="{93C9375B-EFBE-4632-B5AA-A330941F7CF5}" type="presParOf" srcId="{01881917-DDEB-4355-BBEE-7CFB379CD02B}" destId="{0363FFA2-E78D-41A0-8EF9-7B849E85534B}" srcOrd="0" destOrd="0" presId="urn:microsoft.com/office/officeart/2005/8/layout/chevron2"/>
+    <dgm:cxn modelId="{F134147D-E81E-40F0-A15C-6B4073A54298}" type="presParOf" srcId="{0363FFA2-E78D-41A0-8EF9-7B849E85534B}" destId="{7B18D015-5B42-4BED-9851-F0014C99B3E1}" srcOrd="0" destOrd="0" presId="urn:microsoft.com/office/officeart/2005/8/layout/chevron2"/>
+    <dgm:cxn modelId="{2CC69DCB-9392-4191-85B1-3A8793DF3883}" type="presParOf" srcId="{0363FFA2-E78D-41A0-8EF9-7B849E85534B}" destId="{7F52319C-FE23-4B7D-9654-F1FB55C929E0}" srcOrd="1" destOrd="0" presId="urn:microsoft.com/office/officeart/2005/8/layout/chevron2"/>
+    <dgm:cxn modelId="{384BCA85-6859-42BC-A770-7616AB1CAFC3}" type="presParOf" srcId="{01881917-DDEB-4355-BBEE-7CFB379CD02B}" destId="{E7C360D6-AC91-40ED-9ABD-A5509384BDB9}" srcOrd="1" destOrd="0" presId="urn:microsoft.com/office/officeart/2005/8/layout/chevron2"/>
+    <dgm:cxn modelId="{94609BAB-3C0F-42B4-A698-30976062F8EC}" type="presParOf" srcId="{01881917-DDEB-4355-BBEE-7CFB379CD02B}" destId="{DA277C83-DB3E-4E23-92C5-84D2C9E70728}" srcOrd="2" destOrd="0" presId="urn:microsoft.com/office/officeart/2005/8/layout/chevron2"/>
+    <dgm:cxn modelId="{6B621850-4AA8-4D0F-B10C-87B49900EAAC}" type="presParOf" srcId="{DA277C83-DB3E-4E23-92C5-84D2C9E70728}" destId="{28929009-FC27-428F-BEE8-E645B83DD969}" srcOrd="0" destOrd="0" presId="urn:microsoft.com/office/officeart/2005/8/layout/chevron2"/>
+    <dgm:cxn modelId="{DEA40A63-5973-48D7-A0BD-2392A9C52424}" type="presParOf" srcId="{DA277C83-DB3E-4E23-92C5-84D2C9E70728}" destId="{D5CA7795-0AD3-43E7-9FD6-F68CC8D36251}" srcOrd="1" destOrd="0" presId="urn:microsoft.com/office/officeart/2005/8/layout/chevron2"/>
+    <dgm:cxn modelId="{CF4D313C-996D-4E0A-A9E7-393C05AB68E1}" type="presParOf" srcId="{01881917-DDEB-4355-BBEE-7CFB379CD02B}" destId="{6458CC1F-AE19-4D6B-B716-55A4213B53CE}" srcOrd="3" destOrd="0" presId="urn:microsoft.com/office/officeart/2005/8/layout/chevron2"/>
+    <dgm:cxn modelId="{BF4DEE8C-49F7-4BFF-B14B-AA0350F2011E}" type="presParOf" srcId="{01881917-DDEB-4355-BBEE-7CFB379CD02B}" destId="{A3A9F22E-98D8-4D8A-B314-2AD616CE4FA8}" srcOrd="4" destOrd="0" presId="urn:microsoft.com/office/officeart/2005/8/layout/chevron2"/>
+    <dgm:cxn modelId="{FB204761-1C66-4492-8E5C-F1B1282F965C}" type="presParOf" srcId="{A3A9F22E-98D8-4D8A-B314-2AD616CE4FA8}" destId="{9438BBEC-C9B9-41FA-A497-A514673C7924}" srcOrd="0" destOrd="0" presId="urn:microsoft.com/office/officeart/2005/8/layout/chevron2"/>
+    <dgm:cxn modelId="{7C5240C3-285F-4799-8258-45F7618B6CFC}" type="presParOf" srcId="{A3A9F22E-98D8-4D8A-B314-2AD616CE4FA8}" destId="{F057068B-56CF-4E16-9A1D-DA965F31F103}" srcOrd="1" destOrd="0" presId="urn:microsoft.com/office/officeart/2005/8/layout/chevron2"/>
+    <dgm:cxn modelId="{19528A78-16CA-4280-B645-F2F37B1A8BF9}" type="presParOf" srcId="{01881917-DDEB-4355-BBEE-7CFB379CD02B}" destId="{73868669-E39B-4892-86B9-2039D514BC79}" srcOrd="5" destOrd="0" presId="urn:microsoft.com/office/officeart/2005/8/layout/chevron2"/>
+    <dgm:cxn modelId="{D623E753-D4BD-4F40-861F-B63549ECBF10}" type="presParOf" srcId="{01881917-DDEB-4355-BBEE-7CFB379CD02B}" destId="{5B48E2BF-F364-4608-8861-A6DE14BF16DA}" srcOrd="6" destOrd="0" presId="urn:microsoft.com/office/officeart/2005/8/layout/chevron2"/>
+    <dgm:cxn modelId="{7AB58E9E-F60F-46C1-8B26-AC66F54FA171}" type="presParOf" srcId="{5B48E2BF-F364-4608-8861-A6DE14BF16DA}" destId="{574791B2-2DC3-41E3-9137-6D2F3F33E8BE}" srcOrd="0" destOrd="0" presId="urn:microsoft.com/office/officeart/2005/8/layout/chevron2"/>
+    <dgm:cxn modelId="{FA6B9A35-E2EE-4FAC-A82D-D39CEE37FBC6}" type="presParOf" srcId="{5B48E2BF-F364-4608-8861-A6DE14BF16DA}" destId="{A2FA6F87-BDF8-4996-BF42-E24FB7815E10}" srcOrd="1" destOrd="0" presId="urn:microsoft.com/office/officeart/2005/8/layout/chevron2"/>
+    <dgm:cxn modelId="{2BC79135-A823-45F9-BC21-8C701501FD72}" type="presParOf" srcId="{01881917-DDEB-4355-BBEE-7CFB379CD02B}" destId="{C7B3E9DA-51F1-4CCD-8777-B6B143D612A7}" srcOrd="7" destOrd="0" presId="urn:microsoft.com/office/officeart/2005/8/layout/chevron2"/>
+    <dgm:cxn modelId="{810D2A41-F213-4EB2-8E6D-D8888289A7D4}" type="presParOf" srcId="{01881917-DDEB-4355-BBEE-7CFB379CD02B}" destId="{47FB608D-2EDB-40D3-B1D9-F7501752EA9D}" srcOrd="8" destOrd="0" presId="urn:microsoft.com/office/officeart/2005/8/layout/chevron2"/>
+    <dgm:cxn modelId="{0DE24272-DB0A-43F5-9219-86F7AF38CA83}" type="presParOf" srcId="{47FB608D-2EDB-40D3-B1D9-F7501752EA9D}" destId="{7F16C50F-CBE9-4D0F-A267-8EB8B78A5881}" srcOrd="0" destOrd="0" presId="urn:microsoft.com/office/officeart/2005/8/layout/chevron2"/>
+    <dgm:cxn modelId="{C23F277F-8F35-48AC-A9DE-B369D92AFF84}" type="presParOf" srcId="{47FB608D-2EDB-40D3-B1D9-F7501752EA9D}" destId="{0EF4ED79-C3FF-4806-B4AB-492F7FAA50DD}" srcOrd="1" destOrd="0" presId="urn:microsoft.com/office/officeart/2005/8/layout/chevron2"/>
   </dgm:cxnLst>
   <dgm:bg/>
   <dgm:whole/>
@@ -34828,7 +34825,7 @@
   <a:extraClrSchemeLst/>
   <a:extLst>
     <a:ext uri="{05A4C25C-085E-4340-85A3-A5531E510DB2}">
-      <thm15:themeFamily xmlns="" xmlns:thm15="http://schemas.microsoft.com/office/thememl/2012/main" name="Office Theme" id="{62F939B6-93AF-4DB8-9C6B-D6C7DFDC589F}" vid="{4A3C46E8-61CC-4603-A589-7422A47A8E4A}"/>
+      <thm15:themeFamily xmlns:thm15="http://schemas.microsoft.com/office/thememl/2012/main" xmlns="" name="Office Theme" id="{62F939B6-93AF-4DB8-9C6B-D6C7DFDC589F}" vid="{4A3C46E8-61CC-4603-A589-7422A47A8E4A}"/>
     </a:ext>
   </a:extLst>
 </a:theme>
@@ -34839,7 +34836,7 @@
 </file>
 
 <file path=customXml/itemProps1.xml><?xml version="1.0" encoding="utf-8"?>
-<ds:datastoreItem xmlns:ds="http://schemas.openxmlformats.org/officeDocument/2006/customXml" ds:itemID="{28CD9550-E00A-477A-B277-168CAC6C26C0}">
+<ds:datastoreItem xmlns:ds="http://schemas.openxmlformats.org/officeDocument/2006/customXml" ds:itemID="{5E9069F5-2298-4659-89FC-9C96AAD50FE3}">
   <ds:schemaRefs>
     <ds:schemaRef ds:uri="http://schemas.openxmlformats.org/officeDocument/2006/bibliography"/>
   </ds:schemaRefs>

</xml_diff>